<commit_message>
revise some small bugs
</commit_message>
<xml_diff>
--- a/实验报告.docx
+++ b/实验报告.docx
@@ -6,7 +6,7 @@
       <w:pPr>
         <w:jc w:val="center"/>
         <w:rPr>
-          <w:rFonts w:ascii="宋体" w:hAnsi="宋体"/>
+          <w:rFonts w:ascii="宋体" w:hAnsi="宋体" w:hint="eastAsia"/>
           <w:b/>
           <w:bCs/>
           <w:sz w:val="36"/>
@@ -28,7 +28,7 @@
       <w:pPr>
         <w:jc w:val="center"/>
         <w:rPr>
-          <w:rFonts w:ascii="宋体" w:hAnsi="宋体"/>
+          <w:rFonts w:ascii="宋体" w:hAnsi="宋体" w:hint="eastAsia"/>
           <w:b/>
           <w:bCs/>
         </w:rPr>
@@ -46,7 +46,7 @@
       <w:pPr>
         <w:jc w:val="center"/>
         <w:rPr>
-          <w:rFonts w:ascii="宋体" w:hAnsi="宋体"/>
+          <w:rFonts w:ascii="宋体" w:hAnsi="宋体" w:hint="eastAsia"/>
           <w:b/>
           <w:bCs/>
         </w:rPr>
@@ -68,7 +68,7 @@
           <w:numId w:val="1"/>
         </w:numPr>
         <w:rPr>
-          <w:rFonts w:ascii="宋体" w:hAnsi="宋体"/>
+          <w:rFonts w:ascii="宋体" w:hAnsi="宋体" w:hint="eastAsia"/>
           <w:b/>
           <w:bCs/>
         </w:rPr>
@@ -81,6 +81,153 @@
         </w:rPr>
         <w:t>项目内容</w:t>
       </w:r>
+    </w:p>
+    <w:p>
+      <w:pPr>
+        <w:pStyle w:val="a9"/>
+        <w:ind w:left="435"/>
+        <w:rPr>
+          <w:rFonts w:ascii="宋体" w:hAnsi="宋体" w:hint="eastAsia"/>
+        </w:rPr>
+      </w:pPr>
+      <w:r>
+        <w:rPr>
+          <w:rFonts w:ascii="宋体" w:hAnsi="宋体"/>
+        </w:rPr>
+        <w:t xml:space="preserve">本次实验需要根据实验二所设计的 UML 图，将设计的软件实现为代码，实验一中我选 择的软件是 </w:t>
+      </w:r>
+      <w:proofErr w:type="spellStart"/>
+      <w:r>
+        <w:rPr>
+          <w:rFonts w:ascii="宋体" w:hAnsi="宋体"/>
+        </w:rPr>
+        <w:t>ToDoList</w:t>
+      </w:r>
+      <w:proofErr w:type="spellEnd"/>
+      <w:r>
+        <w:rPr>
+          <w:rFonts w:ascii="宋体" w:hAnsi="宋体"/>
+        </w:rPr>
+        <w:t>，现将 UML 类图和活动</w:t>
+      </w:r>
+      <w:r>
+        <w:rPr>
+          <w:rFonts w:ascii="宋体" w:hAnsi="宋体" w:hint="eastAsia"/>
+        </w:rPr>
+        <w:t>粘贴如下:</w:t>
+      </w:r>
+    </w:p>
+    <w:p>
+      <w:pPr>
+        <w:pStyle w:val="a9"/>
+        <w:ind w:left="435"/>
+        <w:rPr>
+          <w:rFonts w:ascii="宋体" w:hAnsi="宋体" w:hint="eastAsia"/>
+        </w:rPr>
+      </w:pPr>
+      <w:r>
+        <w:rPr>
+          <w:noProof/>
+        </w:rPr>
+        <w:drawing>
+          <wp:inline distT="0" distB="0" distL="0" distR="0" wp14:anchorId="3CC13470" wp14:editId="23DA5C00">
+            <wp:extent cx="3592539" cy="5122374"/>
+            <wp:effectExtent l="0" t="0" r="8255" b="2540"/>
+            <wp:docPr id="2001600994" name="图片 1" descr="图示&#10;&#10;描述已自动生成"/>
+            <wp:cNvGraphicFramePr>
+              <a:graphicFrameLocks xmlns:a="http://schemas.openxmlformats.org/drawingml/2006/main" noChangeAspect="1"/>
+            </wp:cNvGraphicFramePr>
+            <a:graphic xmlns:a="http://schemas.openxmlformats.org/drawingml/2006/main">
+              <a:graphicData uri="http://schemas.openxmlformats.org/drawingml/2006/picture">
+                <pic:pic xmlns:pic="http://schemas.openxmlformats.org/drawingml/2006/picture">
+                  <pic:nvPicPr>
+                    <pic:cNvPr id="2001600994" name="图片 1" descr="图示&#10;&#10;描述已自动生成"/>
+                    <pic:cNvPicPr/>
+                  </pic:nvPicPr>
+                  <pic:blipFill>
+                    <a:blip r:embed="rId5"/>
+                    <a:stretch>
+                      <a:fillRect/>
+                    </a:stretch>
+                  </pic:blipFill>
+                  <pic:spPr>
+                    <a:xfrm>
+                      <a:off x="0" y="0"/>
+                      <a:ext cx="3598998" cy="5131583"/>
+                    </a:xfrm>
+                    <a:prstGeom prst="rect">
+                      <a:avLst/>
+                    </a:prstGeom>
+                  </pic:spPr>
+                </pic:pic>
+              </a:graphicData>
+            </a:graphic>
+          </wp:inline>
+        </w:drawing>
+      </w:r>
+      <w:r>
+        <w:rPr>
+          <w:noProof/>
+        </w:rPr>
+        <w:lastRenderedPageBreak/>
+        <w:drawing>
+          <wp:inline distT="0" distB="0" distL="0" distR="0" wp14:anchorId="29873948" wp14:editId="5071FD8F">
+            <wp:extent cx="3702788" cy="6346208"/>
+            <wp:effectExtent l="0" t="0" r="0" b="0"/>
+            <wp:docPr id="1836636784" name="图片 1" descr="图示&#10;&#10;描述已自动生成"/>
+            <wp:cNvGraphicFramePr>
+              <a:graphicFrameLocks xmlns:a="http://schemas.openxmlformats.org/drawingml/2006/main" noChangeAspect="1"/>
+            </wp:cNvGraphicFramePr>
+            <a:graphic xmlns:a="http://schemas.openxmlformats.org/drawingml/2006/main">
+              <a:graphicData uri="http://schemas.openxmlformats.org/drawingml/2006/picture">
+                <pic:pic xmlns:pic="http://schemas.openxmlformats.org/drawingml/2006/picture">
+                  <pic:nvPicPr>
+                    <pic:cNvPr id="1836636784" name="图片 1" descr="图示&#10;&#10;描述已自动生成"/>
+                    <pic:cNvPicPr>
+                      <a:picLocks noChangeAspect="1" noChangeArrowheads="1"/>
+                    </pic:cNvPicPr>
+                  </pic:nvPicPr>
+                  <pic:blipFill>
+                    <a:blip r:embed="rId6">
+                      <a:extLst>
+                        <a:ext uri="{28A0092B-C50C-407E-A947-70E740481C1C}">
+                          <a14:useLocalDpi xmlns:a14="http://schemas.microsoft.com/office/drawing/2010/main" val="0"/>
+                        </a:ext>
+                      </a:extLst>
+                    </a:blip>
+                    <a:srcRect/>
+                    <a:stretch>
+                      <a:fillRect/>
+                    </a:stretch>
+                  </pic:blipFill>
+                  <pic:spPr bwMode="auto">
+                    <a:xfrm>
+                      <a:off x="0" y="0"/>
+                      <a:ext cx="3712942" cy="6363611"/>
+                    </a:xfrm>
+                    <a:prstGeom prst="rect">
+                      <a:avLst/>
+                    </a:prstGeom>
+                    <a:noFill/>
+                    <a:ln>
+                      <a:noFill/>
+                    </a:ln>
+                  </pic:spPr>
+                </pic:pic>
+              </a:graphicData>
+            </a:graphic>
+          </wp:inline>
+        </w:drawing>
+      </w:r>
+    </w:p>
+    <w:p>
+      <w:pPr>
+        <w:pStyle w:val="a9"/>
+        <w:ind w:left="435"/>
+        <w:rPr>
+          <w:rFonts w:ascii="宋体" w:hAnsi="宋体" w:hint="eastAsia"/>
+        </w:rPr>
+      </w:pPr>
     </w:p>
     <w:p>
       <w:pPr>
@@ -90,7 +237,7 @@
           <w:numId w:val="1"/>
         </w:numPr>
         <w:rPr>
-          <w:rFonts w:ascii="宋体" w:hAnsi="宋体"/>
+          <w:rFonts w:ascii="宋体" w:hAnsi="宋体" w:hint="eastAsia"/>
           <w:b/>
           <w:bCs/>
         </w:rPr>
@@ -103,6 +250,413 @@
         </w:rPr>
         <w:t>实验过程</w:t>
       </w:r>
+    </w:p>
+    <w:p>
+      <w:pPr>
+        <w:pStyle w:val="a9"/>
+        <w:ind w:left="437" w:firstLineChars="200" w:firstLine="420"/>
+        <w:rPr>
+          <w:rFonts w:ascii="宋体" w:hAnsi="宋体" w:hint="eastAsia"/>
+        </w:rPr>
+      </w:pPr>
+      <w:r>
+        <w:rPr>
+          <w:rFonts w:ascii="宋体" w:hAnsi="宋体"/>
+        </w:rPr>
+        <w:t>我选择了Python语言，并利用ChatGPT大模型辅助开发。同时，我使用GitHub远程仓库进行代码管理。首先，我将实验二中的UML类图源代码输入大模型，并附加了“分多个文件完成”的提示词，以便它能够根据UML类图生成第一版的C++代码。大模型采用了面向对象编程的方法，这与实际应用开发场景相符合。尽管大模型的思路与我一致，即将UML类图中的每个类分别实现并进行耦合，但它生成的代码仅限于框架层面，具体的详细实现并未达到预期（例如，类中每个函数的实现仅有寥寥数行）。</w:t>
+      </w:r>
+    </w:p>
+    <w:p>
+      <w:pPr>
+        <w:pStyle w:val="a9"/>
+        <w:ind w:left="437" w:firstLineChars="200" w:firstLine="420"/>
+        <w:rPr>
+          <w:rFonts w:ascii="宋体" w:hAnsi="宋体" w:hint="eastAsia"/>
+        </w:rPr>
+      </w:pPr>
+      <w:r>
+        <w:rPr>
+          <w:rFonts w:ascii="宋体" w:hAnsi="宋体"/>
+        </w:rPr>
+        <w:t>因此，我将大模型生成的代码逐个文件进行细化，这样不仅增加了代码行数，而且更充分地实现了所需的功能。为了进行测试，我需要一个main函数来将所有文件联系起来。我首先创建了一个简单的非交互性main函数，通过调用用户测试模块来验证模</w:t>
+      </w:r>
+      <w:r>
+        <w:rPr>
+          <w:rFonts w:ascii="宋体" w:hAnsi="宋体"/>
+        </w:rPr>
+        <w:lastRenderedPageBreak/>
+        <w:t>块间的编译是否正常。</w:t>
+      </w:r>
+      <w:r>
+        <w:rPr>
+          <w:rFonts w:ascii="宋体" w:hAnsi="宋体"/>
+        </w:rPr>
+        <w:t>然而，由于文件是分块输入给大模型的，加上GPT 40的每日限额已满，后续生成的代码间的联系变得不那么紧密（例如，在A文件中调用了B文件中不存在的函数）。这需要我继续输入给GPT进行优化，并自行调整。</w:t>
+      </w:r>
+    </w:p>
+    <w:p>
+      <w:pPr>
+        <w:pStyle w:val="a9"/>
+        <w:ind w:left="437" w:firstLineChars="200" w:firstLine="420"/>
+        <w:rPr>
+          <w:rFonts w:ascii="宋体" w:hAnsi="宋体" w:hint="eastAsia"/>
+        </w:rPr>
+      </w:pPr>
+      <w:r>
+        <w:rPr>
+          <w:rFonts w:ascii="宋体" w:hAnsi="宋体"/>
+        </w:rPr>
+        <w:t>经过不断的调整和GPT的更改，所有函数最终都能正常编译并运行。接下来，我选择使用Kimi大模型，根据之前用于测试的main函数作为接口，生成一个交互性终端。</w:t>
+      </w:r>
+      <w:r>
+        <w:rPr>
+          <w:rFonts w:ascii="宋体" w:hAnsi="宋体"/>
+        </w:rPr>
+        <w:t>在这个过程中，如果不注意接口的问题，GPT可能会生成许多“自以为存在”的接口。因此，在prompt中必须明确提示要使用测试main函数的接口，以生成令人满意的结果。</w:t>
+      </w:r>
+    </w:p>
+    <w:p>
+      <w:pPr>
+        <w:pStyle w:val="a9"/>
+        <w:ind w:left="437" w:firstLineChars="200" w:firstLine="420"/>
+        <w:rPr>
+          <w:rFonts w:ascii="宋体" w:hAnsi="宋体"/>
+        </w:rPr>
+      </w:pPr>
+      <w:r>
+        <w:rPr>
+          <w:rFonts w:ascii="宋体" w:hAnsi="宋体"/>
+        </w:rPr>
+        <w:t>最后，我使用GitHub来记录我最后几次的调整记录。</w:t>
+      </w:r>
+      <w:r>
+        <w:rPr>
+          <w:rFonts w:ascii="宋体" w:hAnsi="宋体" w:hint="eastAsia"/>
+        </w:rPr>
+        <w:t xml:space="preserve"> </w:t>
+      </w:r>
+      <w:r>
+        <w:rPr>
+          <w:rFonts w:ascii="宋体" w:hAnsi="宋体" w:hint="eastAsia"/>
+        </w:rPr>
+        <w:t>(</w:t>
+      </w:r>
+      <w:r>
+        <w:rPr>
+          <w:rFonts w:ascii="宋体" w:hAnsi="宋体"/>
+        </w:rPr>
+        <w:t>遗憾的是，</w:t>
+      </w:r>
+      <w:r>
+        <w:rPr>
+          <w:rFonts w:ascii="宋体" w:hAnsi="宋体" w:hint="eastAsia"/>
+        </w:rPr>
+        <w:t>一开始调试各个模块联系的时候忘记git记录了</w:t>
+      </w:r>
+      <w:proofErr w:type="spellStart"/>
+      <w:r>
+        <w:rPr>
+          <w:rFonts w:ascii="宋体" w:hAnsi="宋体" w:hint="eastAsia"/>
+        </w:rPr>
+        <w:t>qwq</w:t>
+      </w:r>
+      <w:proofErr w:type="spellEnd"/>
+      <w:r>
+        <w:rPr>
+          <w:rFonts w:ascii="宋体" w:hAnsi="宋体" w:hint="eastAsia"/>
+        </w:rPr>
+        <w:t>):</w:t>
+      </w:r>
+    </w:p>
+    <w:p>
+      <w:pPr>
+        <w:pStyle w:val="a9"/>
+        <w:ind w:left="437" w:firstLineChars="200" w:firstLine="420"/>
+        <w:rPr>
+          <w:rFonts w:ascii="宋体" w:hAnsi="宋体" w:hint="eastAsia"/>
+        </w:rPr>
+      </w:pPr>
+      <w:r>
+        <w:rPr>
+          <w:rFonts w:ascii="宋体" w:hAnsi="宋体" w:hint="eastAsia"/>
+        </w:rPr>
+        <w:t>网址如下:</w:t>
+      </w:r>
+      <w:r>
+        <w:rPr>
+          <w:rFonts w:hint="eastAsia"/>
+        </w:rPr>
+        <w:t xml:space="preserve"> </w:t>
+      </w:r>
+      <w:hyperlink r:id="rId7" w:history="1">
+        <w:r>
+          <w:rPr>
+            <w:rStyle w:val="af"/>
+            <w:rFonts w:ascii="宋体" w:hAnsi="宋体"/>
+          </w:rPr>
+          <w:t>moonmoonbirdfly/Software-Engineering</w:t>
+        </w:r>
+      </w:hyperlink>
+    </w:p>
+    <w:p>
+      <w:pPr>
+        <w:pStyle w:val="a9"/>
+        <w:ind w:left="435"/>
+        <w:rPr>
+          <w:rFonts w:ascii="宋体" w:hAnsi="宋体" w:hint="eastAsia"/>
+        </w:rPr>
+      </w:pPr>
+      <w:r>
+        <w:rPr>
+          <w:noProof/>
+        </w:rPr>
+        <w:drawing>
+          <wp:inline distT="0" distB="0" distL="0" distR="0" wp14:anchorId="0540CCE0" wp14:editId="234271E2">
+            <wp:extent cx="5274310" cy="5210810"/>
+            <wp:effectExtent l="0" t="0" r="2540" b="8890"/>
+            <wp:docPr id="377075096" name="图片 1" descr="图形用户界面, 文本, 应用程序, 电子邮件&#10;&#10;描述已自动生成"/>
+            <wp:cNvGraphicFramePr>
+              <a:graphicFrameLocks xmlns:a="http://schemas.openxmlformats.org/drawingml/2006/main" noChangeAspect="1"/>
+            </wp:cNvGraphicFramePr>
+            <a:graphic xmlns:a="http://schemas.openxmlformats.org/drawingml/2006/main">
+              <a:graphicData uri="http://schemas.openxmlformats.org/drawingml/2006/picture">
+                <pic:pic xmlns:pic="http://schemas.openxmlformats.org/drawingml/2006/picture">
+                  <pic:nvPicPr>
+                    <pic:cNvPr id="377075096" name="图片 1" descr="图形用户界面, 文本, 应用程序, 电子邮件&#10;&#10;描述已自动生成"/>
+                    <pic:cNvPicPr/>
+                  </pic:nvPicPr>
+                  <pic:blipFill>
+                    <a:blip r:embed="rId8"/>
+                    <a:stretch>
+                      <a:fillRect/>
+                    </a:stretch>
+                  </pic:blipFill>
+                  <pic:spPr>
+                    <a:xfrm>
+                      <a:off x="0" y="0"/>
+                      <a:ext cx="5274310" cy="5210810"/>
+                    </a:xfrm>
+                    <a:prstGeom prst="rect">
+                      <a:avLst/>
+                    </a:prstGeom>
+                  </pic:spPr>
+                </pic:pic>
+              </a:graphicData>
+            </a:graphic>
+          </wp:inline>
+        </w:drawing>
+      </w:r>
+    </w:p>
+    <w:p>
+      <w:pPr>
+        <w:pStyle w:val="a9"/>
+        <w:ind w:left="437" w:firstLineChars="200" w:firstLine="420"/>
+        <w:rPr>
+          <w:rFonts w:ascii="宋体" w:hAnsi="宋体" w:hint="eastAsia"/>
+        </w:rPr>
+      </w:pPr>
+      <w:r>
+        <w:rPr>
+          <w:rFonts w:ascii="宋体" w:hAnsi="宋体"/>
+        </w:rPr>
+        <w:t>在代码审查过程中，</w:t>
+      </w:r>
+      <w:r>
+        <w:rPr>
+          <w:rFonts w:ascii="宋体" w:hAnsi="宋体" w:hint="eastAsia"/>
+        </w:rPr>
+        <w:t>根据实验要求,</w:t>
+      </w:r>
+      <w:r>
+        <w:rPr>
+          <w:rFonts w:ascii="宋体" w:hAnsi="宋体"/>
+        </w:rPr>
+        <w:t>我</w:t>
+      </w:r>
+      <w:r>
+        <w:rPr>
+          <w:rFonts w:ascii="宋体" w:hAnsi="宋体" w:hint="eastAsia"/>
+        </w:rPr>
+        <w:t>对</w:t>
+      </w:r>
+      <w:r>
+        <w:rPr>
+          <w:rFonts w:ascii="宋体" w:hAnsi="宋体"/>
+        </w:rPr>
+        <w:t>某些部分</w:t>
+      </w:r>
+      <w:r>
+        <w:rPr>
+          <w:rFonts w:ascii="宋体" w:hAnsi="宋体" w:hint="eastAsia"/>
+        </w:rPr>
+        <w:t>使用了</w:t>
+      </w:r>
+      <w:proofErr w:type="spellStart"/>
+      <w:r>
+        <w:rPr>
+          <w:rFonts w:ascii="宋体" w:hAnsi="宋体"/>
+        </w:rPr>
+        <w:t>pylin</w:t>
+      </w:r>
+      <w:r>
+        <w:rPr>
+          <w:rFonts w:ascii="宋体" w:hAnsi="宋体" w:hint="eastAsia"/>
+        </w:rPr>
+        <w:t>t</w:t>
+      </w:r>
+      <w:proofErr w:type="spellEnd"/>
+      <w:r>
+        <w:rPr>
+          <w:rFonts w:ascii="宋体" w:hAnsi="宋体"/>
+        </w:rPr>
+        <w:t>的调整建议。</w:t>
+      </w:r>
+      <w:proofErr w:type="spellStart"/>
+      <w:r>
+        <w:rPr>
+          <w:rFonts w:ascii="宋体" w:hAnsi="宋体"/>
+        </w:rPr>
+        <w:t>pylint</w:t>
+      </w:r>
+      <w:proofErr w:type="spellEnd"/>
+      <w:r>
+        <w:rPr>
+          <w:rFonts w:ascii="宋体" w:hAnsi="宋体"/>
+        </w:rPr>
+        <w:t>是一个代码质量检查工具，它能够对代码进行分析并提出改进建议。尽管我已经根据</w:t>
+      </w:r>
+      <w:proofErr w:type="spellStart"/>
+      <w:r>
+        <w:rPr>
+          <w:rFonts w:ascii="宋体" w:hAnsi="宋体"/>
+        </w:rPr>
+        <w:t>pylint</w:t>
+      </w:r>
+      <w:proofErr w:type="spellEnd"/>
+      <w:r>
+        <w:rPr>
+          <w:rFonts w:ascii="宋体" w:hAnsi="宋体"/>
+        </w:rPr>
+        <w:t>的建议，对大部分代码进行了优化，</w:t>
+      </w:r>
+      <w:r>
+        <w:rPr>
+          <w:rFonts w:ascii="宋体" w:hAnsi="宋体" w:hint="eastAsia"/>
+        </w:rPr>
+        <w:t>但是以下内容:</w:t>
+      </w:r>
+    </w:p>
+    <w:p>
+      <w:pPr>
+        <w:pStyle w:val="a9"/>
+        <w:ind w:left="437" w:firstLineChars="200" w:firstLine="420"/>
+        <w:rPr>
+          <w:rFonts w:ascii="宋体" w:hAnsi="宋体" w:hint="eastAsia"/>
+        </w:rPr>
+      </w:pPr>
+      <w:r>
+        <w:rPr>
+          <w:rFonts w:ascii="宋体" w:hAnsi="宋体"/>
+        </w:rPr>
+        <w:t>函数定义（</w:t>
+      </w:r>
+      <w:proofErr w:type="spellStart"/>
+      <w:r>
+        <w:rPr>
+          <w:rFonts w:ascii="宋体" w:hAnsi="宋体"/>
+        </w:rPr>
+        <w:t>pylint</w:t>
+      </w:r>
+      <w:proofErr w:type="spellEnd"/>
+      <w:r>
+        <w:rPr>
+          <w:rFonts w:ascii="宋体" w:hAnsi="宋体"/>
+        </w:rPr>
+        <w:t>建议函数参数不超过五个，我有少数函数参数达到了六个，但这些函数已经实现完毕，再次修改将会带来不便）以及函数用途的注释说明（即function or method docstring</w:t>
+      </w:r>
+      <w:r>
+        <w:rPr>
+          <w:rFonts w:ascii="宋体" w:hAnsi="宋体" w:hint="eastAsia"/>
+        </w:rPr>
+        <w:t>,每个函数功能都很明显,没必要一个一个添加,机械劳</w:t>
+      </w:r>
+      <w:r>
+        <w:rPr>
+          <w:rFonts w:ascii="宋体" w:hAnsi="宋体" w:hint="eastAsia"/>
+        </w:rPr>
+        <w:lastRenderedPageBreak/>
+        <w:t>动而已</w:t>
+      </w:r>
+      <w:r>
+        <w:rPr>
+          <w:rFonts w:ascii="宋体" w:hAnsi="宋体"/>
+        </w:rPr>
+        <w:t>），</w:t>
+      </w:r>
+      <w:r>
+        <w:rPr>
+          <w:rFonts w:ascii="宋体" w:hAnsi="宋体" w:hint="eastAsia"/>
+        </w:rPr>
+        <w:t>我并没有完全地修改</w:t>
+      </w:r>
+      <w:r>
+        <w:rPr>
+          <w:rFonts w:ascii="宋体" w:hAnsi="宋体"/>
+        </w:rPr>
+        <w:t>。</w:t>
+      </w:r>
+    </w:p>
+    <w:p>
+      <w:pPr>
+        <w:pStyle w:val="a9"/>
+        <w:ind w:left="437" w:firstLineChars="200" w:firstLine="420"/>
+        <w:rPr>
+          <w:rFonts w:ascii="宋体" w:hAnsi="宋体" w:hint="eastAsia"/>
+        </w:rPr>
+      </w:pPr>
+      <w:r>
+        <w:rPr>
+          <w:rFonts w:ascii="宋体" w:hAnsi="宋体"/>
+        </w:rPr>
+        <w:t>但我还是想要强调一点：</w:t>
+      </w:r>
+      <w:proofErr w:type="spellStart"/>
+      <w:r>
+        <w:rPr>
+          <w:rFonts w:ascii="宋体" w:hAnsi="宋体"/>
+        </w:rPr>
+        <w:t>pylint</w:t>
+      </w:r>
+      <w:proofErr w:type="spellEnd"/>
+      <w:r>
+        <w:rPr>
+          <w:rFonts w:ascii="宋体" w:hAnsi="宋体"/>
+        </w:rPr>
+        <w:t>的检查有时也会对if-else语句的冗余性提出质疑。例如，它可能会建议我删除某个else分支，但如果这样做，将会破坏原有的逻辑结构。因此，我认为</w:t>
+      </w:r>
+      <w:proofErr w:type="spellStart"/>
+      <w:r>
+        <w:rPr>
+          <w:rFonts w:ascii="宋体" w:hAnsi="宋体"/>
+        </w:rPr>
+        <w:t>pylint</w:t>
+      </w:r>
+      <w:proofErr w:type="spellEnd"/>
+      <w:r>
+        <w:rPr>
+          <w:rFonts w:ascii="宋体" w:hAnsi="宋体"/>
+        </w:rPr>
+        <w:t>的优化建议并不总是完全可靠，我们需要根据实际情况进行判断和取舍。</w:t>
+      </w:r>
+    </w:p>
+    <w:p>
+      <w:pPr>
+        <w:pStyle w:val="a9"/>
+        <w:ind w:left="435"/>
+        <w:rPr>
+          <w:rFonts w:ascii="宋体" w:hAnsi="宋体" w:hint="eastAsia"/>
+        </w:rPr>
+      </w:pPr>
     </w:p>
     <w:p>
       <w:pPr>
@@ -112,7 +666,7 @@
           <w:numId w:val="1"/>
         </w:numPr>
         <w:rPr>
-          <w:rFonts w:ascii="宋体" w:hAnsi="宋体"/>
+          <w:rFonts w:ascii="宋体" w:hAnsi="宋体" w:hint="eastAsia"/>
           <w:b/>
           <w:bCs/>
         </w:rPr>
@@ -124,6 +678,211 @@
           <w:bCs/>
         </w:rPr>
         <w:t>实验结果</w:t>
+      </w:r>
+    </w:p>
+    <w:p>
+      <w:pPr>
+        <w:pStyle w:val="a9"/>
+        <w:ind w:left="435"/>
+        <w:rPr>
+          <w:rFonts w:ascii="宋体" w:hAnsi="宋体" w:hint="eastAsia"/>
+        </w:rPr>
+      </w:pPr>
+      <w:r>
+        <w:rPr>
+          <w:noProof/>
+        </w:rPr>
+        <w:drawing>
+          <wp:inline distT="0" distB="0" distL="0" distR="0" wp14:anchorId="3B6A7473" wp14:editId="5DA81FD9">
+            <wp:extent cx="5274310" cy="5172710"/>
+            <wp:effectExtent l="0" t="0" r="2540" b="8890"/>
+            <wp:docPr id="1651817403" name="图片 1" descr="文本&#10;&#10;描述已自动生成"/>
+            <wp:cNvGraphicFramePr>
+              <a:graphicFrameLocks xmlns:a="http://schemas.openxmlformats.org/drawingml/2006/main" noChangeAspect="1"/>
+            </wp:cNvGraphicFramePr>
+            <a:graphic xmlns:a="http://schemas.openxmlformats.org/drawingml/2006/main">
+              <a:graphicData uri="http://schemas.openxmlformats.org/drawingml/2006/picture">
+                <pic:pic xmlns:pic="http://schemas.openxmlformats.org/drawingml/2006/picture">
+                  <pic:nvPicPr>
+                    <pic:cNvPr id="1651817403" name="图片 1" descr="文本&#10;&#10;描述已自动生成"/>
+                    <pic:cNvPicPr/>
+                  </pic:nvPicPr>
+                  <pic:blipFill>
+                    <a:blip r:embed="rId9"/>
+                    <a:stretch>
+                      <a:fillRect/>
+                    </a:stretch>
+                  </pic:blipFill>
+                  <pic:spPr>
+                    <a:xfrm>
+                      <a:off x="0" y="0"/>
+                      <a:ext cx="5274310" cy="5172710"/>
+                    </a:xfrm>
+                    <a:prstGeom prst="rect">
+                      <a:avLst/>
+                    </a:prstGeom>
+                  </pic:spPr>
+                </pic:pic>
+              </a:graphicData>
+            </a:graphic>
+          </wp:inline>
+        </w:drawing>
+      </w:r>
+      <w:r>
+        <w:rPr>
+          <w:noProof/>
+        </w:rPr>
+        <w:drawing>
+          <wp:inline distT="0" distB="0" distL="0" distR="0" wp14:anchorId="7E891E45" wp14:editId="312D2044">
+            <wp:extent cx="2671055" cy="1902797"/>
+            <wp:effectExtent l="0" t="0" r="0" b="2540"/>
+            <wp:docPr id="1755145857" name="图片 1" descr="文本&#10;&#10;描述已自动生成"/>
+            <wp:cNvGraphicFramePr>
+              <a:graphicFrameLocks xmlns:a="http://schemas.openxmlformats.org/drawingml/2006/main" noChangeAspect="1"/>
+            </wp:cNvGraphicFramePr>
+            <a:graphic xmlns:a="http://schemas.openxmlformats.org/drawingml/2006/main">
+              <a:graphicData uri="http://schemas.openxmlformats.org/drawingml/2006/picture">
+                <pic:pic xmlns:pic="http://schemas.openxmlformats.org/drawingml/2006/picture">
+                  <pic:nvPicPr>
+                    <pic:cNvPr id="1755145857" name="图片 1" descr="文本&#10;&#10;描述已自动生成"/>
+                    <pic:cNvPicPr/>
+                  </pic:nvPicPr>
+                  <pic:blipFill>
+                    <a:blip r:embed="rId10"/>
+                    <a:stretch>
+                      <a:fillRect/>
+                    </a:stretch>
+                  </pic:blipFill>
+                  <pic:spPr>
+                    <a:xfrm>
+                      <a:off x="0" y="0"/>
+                      <a:ext cx="2693362" cy="1918688"/>
+                    </a:xfrm>
+                    <a:prstGeom prst="rect">
+                      <a:avLst/>
+                    </a:prstGeom>
+                  </pic:spPr>
+                </pic:pic>
+              </a:graphicData>
+            </a:graphic>
+          </wp:inline>
+        </w:drawing>
+      </w:r>
+      <w:r>
+        <w:rPr>
+          <w:noProof/>
+        </w:rPr>
+        <w:lastRenderedPageBreak/>
+        <w:drawing>
+          <wp:inline distT="0" distB="0" distL="0" distR="0" wp14:anchorId="5E45475F" wp14:editId="75C0E541">
+            <wp:extent cx="2680800" cy="2415496"/>
+            <wp:effectExtent l="0" t="0" r="5715" b="4445"/>
+            <wp:docPr id="608995122" name="图片 1" descr="文本&#10;&#10;描述已自动生成"/>
+            <wp:cNvGraphicFramePr>
+              <a:graphicFrameLocks xmlns:a="http://schemas.openxmlformats.org/drawingml/2006/main" noChangeAspect="1"/>
+            </wp:cNvGraphicFramePr>
+            <a:graphic xmlns:a="http://schemas.openxmlformats.org/drawingml/2006/main">
+              <a:graphicData uri="http://schemas.openxmlformats.org/drawingml/2006/picture">
+                <pic:pic xmlns:pic="http://schemas.openxmlformats.org/drawingml/2006/picture">
+                  <pic:nvPicPr>
+                    <pic:cNvPr id="608995122" name="图片 1" descr="文本&#10;&#10;描述已自动生成"/>
+                    <pic:cNvPicPr/>
+                  </pic:nvPicPr>
+                  <pic:blipFill>
+                    <a:blip r:embed="rId11"/>
+                    <a:stretch>
+                      <a:fillRect/>
+                    </a:stretch>
+                  </pic:blipFill>
+                  <pic:spPr>
+                    <a:xfrm>
+                      <a:off x="0" y="0"/>
+                      <a:ext cx="2705585" cy="2437828"/>
+                    </a:xfrm>
+                    <a:prstGeom prst="rect">
+                      <a:avLst/>
+                    </a:prstGeom>
+                  </pic:spPr>
+                </pic:pic>
+              </a:graphicData>
+            </a:graphic>
+          </wp:inline>
+        </w:drawing>
+      </w:r>
+      <w:r>
+        <w:rPr>
+          <w:noProof/>
+        </w:rPr>
+        <w:drawing>
+          <wp:inline distT="0" distB="0" distL="0" distR="0" wp14:anchorId="559098E9" wp14:editId="390893ED">
+            <wp:extent cx="2628965" cy="2441924"/>
+            <wp:effectExtent l="0" t="0" r="0" b="0"/>
+            <wp:docPr id="203192237" name="图片 1" descr="文本&#10;&#10;描述已自动生成"/>
+            <wp:cNvGraphicFramePr>
+              <a:graphicFrameLocks xmlns:a="http://schemas.openxmlformats.org/drawingml/2006/main" noChangeAspect="1"/>
+            </wp:cNvGraphicFramePr>
+            <a:graphic xmlns:a="http://schemas.openxmlformats.org/drawingml/2006/main">
+              <a:graphicData uri="http://schemas.openxmlformats.org/drawingml/2006/picture">
+                <pic:pic xmlns:pic="http://schemas.openxmlformats.org/drawingml/2006/picture">
+                  <pic:nvPicPr>
+                    <pic:cNvPr id="203192237" name="图片 1" descr="文本&#10;&#10;描述已自动生成"/>
+                    <pic:cNvPicPr/>
+                  </pic:nvPicPr>
+                  <pic:blipFill>
+                    <a:blip r:embed="rId12"/>
+                    <a:stretch>
+                      <a:fillRect/>
+                    </a:stretch>
+                  </pic:blipFill>
+                  <pic:spPr>
+                    <a:xfrm>
+                      <a:off x="0" y="0"/>
+                      <a:ext cx="2637961" cy="2450280"/>
+                    </a:xfrm>
+                    <a:prstGeom prst="rect">
+                      <a:avLst/>
+                    </a:prstGeom>
+                  </pic:spPr>
+                </pic:pic>
+              </a:graphicData>
+            </a:graphic>
+          </wp:inline>
+        </w:drawing>
+      </w:r>
+    </w:p>
+    <w:p>
+      <w:pPr>
+        <w:pStyle w:val="a9"/>
+        <w:ind w:left="435"/>
+        <w:rPr>
+          <w:rFonts w:ascii="宋体" w:hAnsi="宋体" w:hint="eastAsia"/>
+        </w:rPr>
+      </w:pPr>
+      <w:r>
+        <w:rPr>
+          <w:rFonts w:ascii="宋体" w:hAnsi="宋体" w:hint="eastAsia"/>
+        </w:rPr>
+        <w:t>功能不一</w:t>
+      </w:r>
+      <w:proofErr w:type="gramStart"/>
+      <w:r>
+        <w:rPr>
+          <w:rFonts w:ascii="宋体" w:hAnsi="宋体" w:hint="eastAsia"/>
+        </w:rPr>
+        <w:t>一</w:t>
+      </w:r>
+      <w:proofErr w:type="gramEnd"/>
+      <w:r>
+        <w:rPr>
+          <w:rFonts w:ascii="宋体" w:hAnsi="宋体" w:hint="eastAsia"/>
+        </w:rPr>
+        <w:t>展示,有凑字数嫌疑</w:t>
+      </w:r>
+      <w:r>
+        <w:rPr>
+          <w:rFonts w:ascii="宋体" w:hAnsi="宋体"/>
+        </w:rPr>
+        <w:t>…</w:t>
       </w:r>
     </w:p>
     <w:p>
@@ -147,6 +906,160 @@
         </w:rPr>
         <w:t>自我感受</w:t>
       </w:r>
+    </w:p>
+    <w:p>
+      <w:pPr>
+        <w:pStyle w:val="a9"/>
+        <w:ind w:left="437" w:firstLineChars="200" w:firstLine="420"/>
+        <w:rPr>
+          <w:rFonts w:ascii="宋体" w:hAnsi="宋体" w:hint="eastAsia"/>
+        </w:rPr>
+      </w:pPr>
+      <w:r>
+        <w:rPr>
+          <w:rFonts w:ascii="宋体" w:hAnsi="宋体" w:hint="eastAsia"/>
+        </w:rPr>
+        <w:t>在本次实验中，我们成功地构建了</w:t>
+      </w:r>
+      <w:proofErr w:type="spellStart"/>
+      <w:r>
+        <w:rPr>
+          <w:rFonts w:ascii="宋体" w:hAnsi="宋体" w:hint="eastAsia"/>
+        </w:rPr>
+        <w:t>ToDoList</w:t>
+      </w:r>
+      <w:proofErr w:type="spellEnd"/>
+      <w:r>
+        <w:rPr>
+          <w:rFonts w:ascii="宋体" w:hAnsi="宋体" w:hint="eastAsia"/>
+        </w:rPr>
+        <w:t>软件的框架，并深入探索了如何利用大型语言模型来辅助软件开发，以及如何运用Git来管理本地和远程代码仓库。大型语言模型在开发过程中提供了巨大的支持，它能够快速生成基础框架代码，让我们能够专注于后续的完善和复杂逻辑的编写。然而，实验报告的撰写过程中不允许使用这种辅助工具，这无疑增加了写作的挑战性，也是导致我的报告篇幅较为简短的原因之一。</w:t>
+      </w:r>
+    </w:p>
+    <w:p>
+      <w:pPr>
+        <w:pStyle w:val="a9"/>
+        <w:ind w:left="437" w:firstLineChars="200" w:firstLine="420"/>
+        <w:rPr>
+          <w:rFonts w:ascii="宋体" w:hAnsi="宋体" w:hint="eastAsia"/>
+        </w:rPr>
+      </w:pPr>
+      <w:r>
+        <w:rPr>
+          <w:rFonts w:ascii="宋体" w:hAnsi="宋体" w:hint="eastAsia"/>
+        </w:rPr>
+        <w:t>Git作为一个高效的代码管理工具，通过对比数据库中的撤销和重做操作，我对Git的</w:t>
+      </w:r>
+      <w:proofErr w:type="gramStart"/>
+      <w:r>
+        <w:rPr>
+          <w:rFonts w:ascii="宋体" w:hAnsi="宋体"/>
+        </w:rPr>
+        <w:t>”</w:t>
+      </w:r>
+      <w:proofErr w:type="spellStart"/>
+      <w:proofErr w:type="gramEnd"/>
+      <w:r>
+        <w:rPr>
+          <w:rFonts w:ascii="宋体" w:hAnsi="宋体" w:hint="eastAsia"/>
+        </w:rPr>
+        <w:t>undo</w:t>
+      </w:r>
+      <w:proofErr w:type="gramStart"/>
+      <w:r>
+        <w:rPr>
+          <w:rFonts w:ascii="宋体" w:hAnsi="宋体"/>
+        </w:rPr>
+        <w:t>”</w:t>
+      </w:r>
+      <w:proofErr w:type="gramEnd"/>
+      <w:r>
+        <w:rPr>
+          <w:rFonts w:ascii="宋体" w:hAnsi="宋体" w:hint="eastAsia"/>
+        </w:rPr>
+        <w:t>,</w:t>
+      </w:r>
+      <w:proofErr w:type="gramStart"/>
+      <w:r>
+        <w:rPr>
+          <w:rFonts w:ascii="宋体" w:hAnsi="宋体"/>
+        </w:rPr>
+        <w:t>”</w:t>
+      </w:r>
+      <w:proofErr w:type="gramEnd"/>
+      <w:r>
+        <w:rPr>
+          <w:rFonts w:ascii="宋体" w:hAnsi="宋体" w:hint="eastAsia"/>
+        </w:rPr>
+        <w:t>redo</w:t>
+      </w:r>
+      <w:proofErr w:type="spellEnd"/>
+      <w:proofErr w:type="gramStart"/>
+      <w:r>
+        <w:rPr>
+          <w:rFonts w:ascii="宋体" w:hAnsi="宋体"/>
+        </w:rPr>
+        <w:t>”</w:t>
+      </w:r>
+      <w:proofErr w:type="gramEnd"/>
+      <w:r>
+        <w:rPr>
+          <w:rFonts w:ascii="宋体" w:hAnsi="宋体" w:hint="eastAsia"/>
+        </w:rPr>
+        <w:t>功能有了更深入的理解。但是，代码提交的频率确实是一个需要仔细考虑的问题。提交频率过低可能会导致代码丢失，而提交频率过高则意味着未来可能需要花费大量时间来逐个执行</w:t>
+      </w:r>
+      <w:proofErr w:type="gramStart"/>
+      <w:r>
+        <w:rPr>
+          <w:rFonts w:ascii="宋体" w:hAnsi="宋体"/>
+        </w:rPr>
+        <w:t>”</w:t>
+      </w:r>
+      <w:proofErr w:type="gramEnd"/>
+      <w:r>
+        <w:rPr>
+          <w:rFonts w:ascii="宋体" w:hAnsi="宋体" w:hint="eastAsia"/>
+        </w:rPr>
+        <w:t>redo</w:t>
+      </w:r>
+      <w:proofErr w:type="gramStart"/>
+      <w:r>
+        <w:rPr>
+          <w:rFonts w:ascii="宋体" w:hAnsi="宋体"/>
+        </w:rPr>
+        <w:t>”</w:t>
+      </w:r>
+      <w:proofErr w:type="gramEnd"/>
+      <w:r>
+        <w:rPr>
+          <w:rFonts w:ascii="宋体" w:hAnsi="宋体" w:hint="eastAsia"/>
+        </w:rPr>
+        <w:t>操作。</w:t>
+      </w:r>
+    </w:p>
+    <w:p>
+      <w:pPr>
+        <w:pStyle w:val="a9"/>
+        <w:ind w:left="437" w:firstLineChars="200" w:firstLine="420"/>
+        <w:rPr>
+          <w:rFonts w:ascii="宋体" w:hAnsi="宋体" w:hint="eastAsia"/>
+        </w:rPr>
+      </w:pPr>
+      <w:r>
+        <w:rPr>
+          <w:rFonts w:ascii="宋体" w:hAnsi="宋体" w:hint="eastAsia"/>
+        </w:rPr>
+        <w:t>我个人认为，代码提交的频率应该根据项目的需求和团队的工作流程来决定。一个合理的提交频率可以帮助团队成员更好地跟踪项目进度，同时也能够减少因频繁提交而带来的管理负担。此外，定期的代码审查和合并请求（Merge Request）也是保持代码质量和项目进度的有效手段。</w:t>
+      </w:r>
+    </w:p>
+    <w:p>
+      <w:pPr>
+        <w:pStyle w:val="a9"/>
+        <w:ind w:left="435"/>
+        <w:rPr>
+          <w:rFonts w:ascii="宋体" w:hAnsi="宋体" w:hint="eastAsia"/>
+        </w:rPr>
+      </w:pPr>
     </w:p>
     <w:sectPr>
       <w:pgSz w:w="11906" w:h="16838"/>
@@ -861,7 +1774,6 @@
   <w:style w:type="character" w:default="1" w:styleId="a0">
     <w:name w:val="Default Paragraph Font"/>
     <w:uiPriority w:val="1"/>
-    <w:semiHidden/>
     <w:unhideWhenUsed/>
   </w:style>
   <w:style w:type="table" w:default="1" w:styleId="a1">
@@ -1178,6 +2090,42 @@
       <w:smallCaps/>
       <w:color w:val="0F4761" w:themeColor="accent1" w:themeShade="BF"/>
       <w:spacing w:val="5"/>
+    </w:rPr>
+  </w:style>
+  <w:style w:type="paragraph" w:styleId="ae">
+    <w:name w:val="Normal (Web)"/>
+    <w:basedOn w:val="a"/>
+    <w:uiPriority w:val="99"/>
+    <w:semiHidden/>
+    <w:unhideWhenUsed/>
+    <w:rsid w:val="00D2468D"/>
+    <w:rPr>
+      <w:rFonts w:ascii="Times New Roman" w:hAnsi="Times New Roman" w:cs="Times New Roman"/>
+      <w:sz w:val="24"/>
+      <w:szCs w:val="24"/>
+    </w:rPr>
+  </w:style>
+  <w:style w:type="character" w:styleId="af">
+    <w:name w:val="Hyperlink"/>
+    <w:basedOn w:val="a0"/>
+    <w:uiPriority w:val="99"/>
+    <w:unhideWhenUsed/>
+    <w:rsid w:val="00ED4DD8"/>
+    <w:rPr>
+      <w:color w:val="467886" w:themeColor="hyperlink"/>
+      <w:u w:val="single"/>
+    </w:rPr>
+  </w:style>
+  <w:style w:type="character" w:styleId="af0">
+    <w:name w:val="Unresolved Mention"/>
+    <w:basedOn w:val="a0"/>
+    <w:uiPriority w:val="99"/>
+    <w:semiHidden/>
+    <w:unhideWhenUsed/>
+    <w:rsid w:val="00ED4DD8"/>
+    <w:rPr>
+      <w:color w:val="605E5C"/>
+      <w:shd w:val="clear" w:color="auto" w:fill="E1DFDD"/>
     </w:rPr>
   </w:style>
 </w:styles>

</xml_diff>